<commit_message>
modified:   .gitignore 	modified:   .vscode/settings.json 	modified:   APUE/Md/Socket.md 	new file:   APUE/Socket/TCP/basic/cilent.c 	new file:   APUE/Socket/TCP/basic/makefile 	new file:   APUE/Socket/TCP/basic/proto.h 	new file:   APUE/Socket/TCP/basic/server.c 	new file:   APUE/Socket/TCP/process/cilent.c 	new file:   APUE/Socket/TCP/process/makefile 	new file:   APUE/Socket/TCP/process/proto.h 	new file:   APUE/Socket/TCP/process/server.c 	new file:   APUE/Socket/UDP/multicast/cilent.c 	new file:   APUE/Socket/UDP/multicast/makefile 	new file:   APUE/Socket/UDP/multicast/proto.h 	new file:   APUE/Socket/UDP/multicast/server.c 	modified:   "Lk Learning/Lk\345\255\246\344\271\240\350\256\260\345\275\225.docx"
</commit_message>
<xml_diff>
--- a/Lk Learning/Lk学习记录.docx
+++ b/Lk Learning/Lk学习记录.docx
@@ -13037,7 +13037,6 @@
           <w:tab w:val="left" w:pos="2064"/>
         </w:tabs>
         <w:rPr>
-          <w:rFonts w:hint="eastAsia"/>
           <w:sz w:val="24"/>
         </w:rPr>
       </w:pPr>
@@ -13055,13 +13054,73 @@
         </w:rPr>
         <w:t>（H）过桥的时间（堆模拟）</w:t>
       </w:r>
+      <w:r>
+        <w:rPr>
+          <w:sz w:val="24"/>
+        </w:rPr>
+        <w:tab/>
+      </w:r>
+    </w:p>
+    <w:p>
+      <w:pPr>
+        <w:tabs>
+          <w:tab w:val="left" w:pos="420"/>
+          <w:tab w:val="left" w:pos="840"/>
+          <w:tab w:val="left" w:pos="2064"/>
+        </w:tabs>
+        <w:rPr>
+          <w:sz w:val="24"/>
+        </w:rPr>
+      </w:pPr>
+      <w:r>
+        <w:rPr>
+          <w:sz w:val="24"/>
+        </w:rPr>
+        <w:tab/>
+        <w:t>1851</w:t>
+      </w:r>
+      <w:r>
+        <w:rPr>
+          <w:rFonts w:hint="eastAsia"/>
+          <w:sz w:val="24"/>
+        </w:rPr>
+        <w:t>（H）包含每个查询的最小区间（离线查询+优先队列+排序）</w:t>
+      </w:r>
+    </w:p>
+    <w:p>
+      <w:pPr>
+        <w:tabs>
+          <w:tab w:val="left" w:pos="420"/>
+          <w:tab w:val="left" w:pos="840"/>
+          <w:tab w:val="left" w:pos="2064"/>
+        </w:tabs>
+        <w:rPr>
+          <w:rFonts w:hint="eastAsia"/>
+          <w:sz w:val="24"/>
+        </w:rPr>
+      </w:pPr>
+      <w:r>
+        <w:rPr>
+          <w:sz w:val="24"/>
+        </w:rPr>
+        <w:tab/>
+        <w:t xml:space="preserve">834 </w:t>
+      </w:r>
+      <w:r>
+        <w:rPr>
+          <w:rFonts w:hint="eastAsia"/>
+          <w:sz w:val="24"/>
+        </w:rPr>
+        <w:t>（H）树中距离之和（dfs</w:t>
+      </w:r>
       <w:bookmarkStart w:id="0" w:name="_GoBack"/>
       <w:bookmarkEnd w:id="0"/>
       <w:r>
         <w:rPr>
-          <w:sz w:val="24"/>
-        </w:rPr>
-        <w:tab/>
+          <w:rFonts w:hint="eastAsia"/>
+          <w:sz w:val="24"/>
+        </w:rPr>
+        <w:t>）</w:t>
       </w:r>
     </w:p>
     <w:sectPr>
@@ -13972,7 +14031,7 @@
 </file>
 
 <file path=customXml/itemProps1.xml><?xml version="1.0" encoding="utf-8"?>
-<ds:datastoreItem xmlns:ds="http://schemas.openxmlformats.org/officeDocument/2006/customXml" ds:itemID="{92293EB5-BFD6-4036-878A-59FDD660A349}">
+<ds:datastoreItem xmlns:ds="http://schemas.openxmlformats.org/officeDocument/2006/customXml" ds:itemID="{7879A3E9-F705-4D92-A869-08098528CE2C}">
   <ds:schemaRefs>
     <ds:schemaRef ds:uri="http://schemas.openxmlformats.org/officeDocument/2006/bibliography"/>
   </ds:schemaRefs>

</xml_diff>

<commit_message>
modified:   "Lk Learning/Lk\345\255\246\344\271\240\350\256\260\345\275\225.docx" 	modified:   "Lk Learning/Lk\345\255\246\344\271\240\350\256\260\345\275\225.docx"
</commit_message>
<xml_diff>
--- a/Lk Learning/Lk学习记录.docx
+++ b/Lk Learning/Lk学习记录.docx
@@ -14063,8 +14063,6 @@
         </w:rPr>
         <w:t>个数减一再放回去，用平衡树lazy</w:t>
       </w:r>
-      <w:bookmarkStart w:id="0" w:name="_GoBack"/>
-      <w:bookmarkEnd w:id="0"/>
       <w:r>
         <w:rPr>
           <w:rFonts w:hint="eastAsia"/>
@@ -14081,7 +14079,6 @@
           <w:tab w:val="left" w:pos="2064"/>
         </w:tabs>
         <w:rPr>
-          <w:rFonts w:hint="eastAsia"/>
           <w:sz w:val="24"/>
         </w:rPr>
       </w:pPr>
@@ -14098,6 +14095,217 @@
           <w:sz w:val="24"/>
         </w:rPr>
         <w:t>（H）树中可以形成回路的路径树（记忆化搜索+哈希表+位运算）</w:t>
+      </w:r>
+    </w:p>
+    <w:p>
+      <w:pPr>
+        <w:tabs>
+          <w:tab w:val="left" w:pos="840"/>
+          <w:tab w:val="left" w:pos="900"/>
+          <w:tab w:val="left" w:pos="2064"/>
+        </w:tabs>
+        <w:rPr>
+          <w:sz w:val="24"/>
+        </w:rPr>
+      </w:pPr>
+      <w:r>
+        <w:rPr>
+          <w:sz w:val="24"/>
+        </w:rPr>
+        <w:tab/>
+        <w:t>143</w:t>
+      </w:r>
+      <w:r>
+        <w:rPr>
+          <w:rFonts w:hint="eastAsia"/>
+          <w:sz w:val="24"/>
+        </w:rPr>
+        <w:t>（M）重排链表（好题，快慢指针找中点+反转链表+双指针）</w:t>
+      </w:r>
+    </w:p>
+    <w:p>
+      <w:pPr>
+        <w:tabs>
+          <w:tab w:val="left" w:pos="840"/>
+          <w:tab w:val="left" w:pos="900"/>
+          <w:tab w:val="left" w:pos="2064"/>
+        </w:tabs>
+        <w:rPr>
+          <w:sz w:val="24"/>
+        </w:rPr>
+      </w:pPr>
+      <w:r>
+        <w:rPr>
+          <w:sz w:val="24"/>
+        </w:rPr>
+        <w:tab/>
+        <w:t>722</w:t>
+      </w:r>
+      <w:r>
+        <w:rPr>
+          <w:rFonts w:hint="eastAsia"/>
+          <w:sz w:val="24"/>
+        </w:rPr>
+        <w:t>（M）删除注释（</w:t>
+      </w:r>
+      <w:r>
+        <w:rPr>
+          <mc:AlternateContent>
+            <mc:Choice Requires="w16se">
+              <w:rFonts w:hint="eastAsia"/>
+            </mc:Choice>
+            <mc:Fallback>
+              <w:rFonts w:ascii="宋体" w:eastAsia="宋体" w:hAnsi="宋体" w:cs="宋体" w:hint="eastAsia"/>
+            </mc:Fallback>
+          </mc:AlternateContent>
+          <w:sz w:val="24"/>
+        </w:rPr>
+        <mc:AlternateContent>
+          <mc:Choice Requires="w16se">
+            <w16se:symEx w16se:font="宋体" w16se:char="2460"/>
+          </mc:Choice>
+          <mc:Fallback>
+            <w:t>①</w:t>
+          </mc:Fallback>
+        </mc:AlternateContent>
+      </w:r>
+      <w:r>
+        <w:rPr>
+          <w:rFonts w:hint="eastAsia"/>
+          <w:sz w:val="24"/>
+        </w:rPr>
+        <w:t xml:space="preserve">状态机模拟 </w:t>
+      </w:r>
+      <w:r>
+        <w:rPr>
+          <mc:AlternateContent>
+            <mc:Choice Requires="w16se">
+              <w:rFonts w:hint="eastAsia"/>
+            </mc:Choice>
+            <mc:Fallback>
+              <w:rFonts w:ascii="宋体" w:eastAsia="宋体" w:hAnsi="宋体" w:cs="宋体" w:hint="eastAsia"/>
+            </mc:Fallback>
+          </mc:AlternateContent>
+          <w:sz w:val="24"/>
+        </w:rPr>
+        <mc:AlternateContent>
+          <mc:Choice Requires="w16se">
+            <w16se:symEx w16se:font="宋体" w16se:char="2461"/>
+          </mc:Choice>
+          <mc:Fallback>
+            <w:t>②</w:t>
+          </mc:Fallback>
+        </mc:AlternateContent>
+      </w:r>
+      <w:r>
+        <w:rPr>
+          <w:rFonts w:hint="eastAsia"/>
+          <w:sz w:val="24"/>
+        </w:rPr>
+        <w:t>正则表达式）</w:t>
+      </w:r>
+    </w:p>
+    <w:p>
+      <w:pPr>
+        <w:tabs>
+          <w:tab w:val="left" w:pos="840"/>
+          <w:tab w:val="left" w:pos="900"/>
+          <w:tab w:val="left" w:pos="2064"/>
+        </w:tabs>
+        <w:rPr>
+          <w:sz w:val="24"/>
+        </w:rPr>
+      </w:pPr>
+      <w:r>
+        <w:rPr>
+          <w:sz w:val="24"/>
+        </w:rPr>
+        <w:tab/>
+        <w:t>980</w:t>
+      </w:r>
+      <w:r>
+        <w:rPr>
+          <w:rFonts w:hint="eastAsia"/>
+          <w:sz w:val="24"/>
+        </w:rPr>
+        <w:t>（H）不同路径III（回溯/状压dp，</w:t>
+      </w:r>
+      <w:r>
+        <w:rPr>
+          <w:rFonts w:hint="eastAsia"/>
+          <w:color w:val="FF0000"/>
+          <w:sz w:val="24"/>
+        </w:rPr>
+        <w:t>注意：状压数组大的时候考虑用哈希表替代，并且把不同维度通过移位拼接为一个key</w:t>
+      </w:r>
+      <w:r>
+        <w:rPr>
+          <w:rFonts w:hint="eastAsia"/>
+          <w:sz w:val="24"/>
+        </w:rPr>
+        <w:t>）</w:t>
+      </w:r>
+    </w:p>
+    <w:p>
+      <w:pPr>
+        <w:tabs>
+          <w:tab w:val="left" w:pos="840"/>
+          <w:tab w:val="left" w:pos="900"/>
+          <w:tab w:val="left" w:pos="2064"/>
+        </w:tabs>
+        <w:rPr>
+          <w:rFonts w:hint="eastAsia"/>
+          <w:sz w:val="24"/>
+        </w:rPr>
+      </w:pPr>
+      <w:r>
+        <w:rPr>
+          <w:sz w:val="24"/>
+        </w:rPr>
+        <w:tab/>
+        <w:t>1289</w:t>
+      </w:r>
+      <w:r>
+        <w:rPr>
+          <w:rFonts w:hint="eastAsia"/>
+          <w:sz w:val="24"/>
+        </w:rPr>
+        <w:t>（H）下降路径最小和II（dp</w:t>
+      </w:r>
+      <w:r>
+        <w:rPr>
+          <w:sz w:val="24"/>
+        </w:rPr>
+        <w:t xml:space="preserve"> </w:t>
+      </w:r>
+      <w:r>
+        <w:rPr>
+          <w:rFonts w:hint="eastAsia"/>
+          <w:sz w:val="24"/>
+        </w:rPr>
+        <w:t>找序列最小两个数及其下标定义first</w:t>
+      </w:r>
+      <w:r>
+        <w:rPr>
+          <w:sz w:val="24"/>
+        </w:rPr>
+        <w:t xml:space="preserve"> </w:t>
+      </w:r>
+      <w:r>
+        <w:rPr>
+          <w:rFonts w:hint="eastAsia"/>
+          <w:sz w:val="24"/>
+        </w:rPr>
+        <w:t>second遍历</w:t>
+      </w:r>
+      <w:bookmarkStart w:id="0" w:name="_GoBack"/>
+      <w:bookmarkEnd w:id="0"/>
+      <w:r>
+        <w:rPr>
+          <w:rFonts w:hint="eastAsia"/>
+          <w:sz w:val="24"/>
+        </w:rPr>
+        <w:t>）</w:t>
       </w:r>
     </w:p>
     <w:sectPr>
@@ -15008,7 +15216,7 @@
 </file>
 
 <file path=customXml/itemProps1.xml><?xml version="1.0" encoding="utf-8"?>
-<ds:datastoreItem xmlns:ds="http://schemas.openxmlformats.org/officeDocument/2006/customXml" ds:itemID="{58538B92-05FB-4368-8D2C-22D80AB90AE6}">
+<ds:datastoreItem xmlns:ds="http://schemas.openxmlformats.org/officeDocument/2006/customXml" ds:itemID="{7E8701C0-8A18-4038-AA25-F07A006376FD}">
   <ds:schemaRefs>
     <ds:schemaRef ds:uri="http://schemas.openxmlformats.org/officeDocument/2006/bibliography"/>
   </ds:schemaRefs>

</xml_diff>

<commit_message>
modified:   "Lk Learning/Lk\345\255\246\344\271\240\350\256\260\345\275\225.docx" 	new file:   codeforces/23-08-16.cpp
</commit_message>
<xml_diff>
--- a/Lk Learning/Lk学习记录.docx
+++ b/Lk Learning/Lk学习记录.docx
@@ -14254,7 +14254,6 @@
           <w:tab w:val="left" w:pos="2064"/>
         </w:tabs>
         <w:rPr>
-          <w:rFonts w:hint="eastAsia"/>
           <w:sz w:val="24"/>
         </w:rPr>
       </w:pPr>
@@ -14296,7 +14295,90 @@
           <w:rFonts w:hint="eastAsia"/>
           <w:sz w:val="24"/>
         </w:rPr>
-        <w:t>second遍历</w:t>
+        <w:t>second遍历）</w:t>
+      </w:r>
+    </w:p>
+    <w:p>
+      <w:pPr>
+        <w:tabs>
+          <w:tab w:val="left" w:pos="840"/>
+          <w:tab w:val="left" w:pos="900"/>
+          <w:tab w:val="left" w:pos="2064"/>
+        </w:tabs>
+        <w:rPr>
+          <w:rFonts w:hint="eastAsia"/>
+          <w:sz w:val="24"/>
+        </w:rPr>
+      </w:pPr>
+      <w:r>
+        <w:rPr>
+          <w:sz w:val="24"/>
+        </w:rPr>
+        <w:tab/>
+        <w:t>1388</w:t>
+      </w:r>
+      <w:r>
+        <w:rPr>
+          <w:rFonts w:hint="eastAsia"/>
+          <w:sz w:val="24"/>
+        </w:rPr>
+        <w:t>（H）3n块披萨（问题转换 一次性取不相邻的 归纳法证明</w:t>
+      </w:r>
+      <w:r>
+        <w:rPr>
+          <mc:AlternateContent>
+            <mc:Choice Requires="w16se">
+              <w:rFonts w:hint="eastAsia"/>
+            </mc:Choice>
+            <mc:Fallback>
+              <w:rFonts w:ascii="宋体" w:eastAsia="宋体" w:hAnsi="宋体" w:cs="宋体" w:hint="eastAsia"/>
+            </mc:Fallback>
+          </mc:AlternateContent>
+          <w:sz w:val="24"/>
+        </w:rPr>
+        <mc:AlternateContent>
+          <mc:Choice Requires="w16se">
+            <w16se:symEx w16se:font="宋体" w16se:char="2460"/>
+          </mc:Choice>
+          <mc:Fallback>
+            <w:t>①</w:t>
+          </mc:Fallback>
+        </mc:AlternateContent>
+      </w:r>
+      <w:r>
+        <w:rPr>
+          <w:rFonts w:hint="eastAsia"/>
+          <w:sz w:val="24"/>
+        </w:rPr>
+        <w:t>dp</w:t>
+      </w:r>
+      <w:r>
+        <w:rPr>
+          <mc:AlternateContent>
+            <mc:Choice Requires="w16se">
+              <w:rFonts w:hint="eastAsia"/>
+            </mc:Choice>
+            <mc:Fallback>
+              <w:rFonts w:ascii="宋体" w:eastAsia="宋体" w:hAnsi="宋体" w:cs="宋体" w:hint="eastAsia"/>
+            </mc:Fallback>
+          </mc:AlternateContent>
+          <w:sz w:val="24"/>
+        </w:rPr>
+        <mc:AlternateContent>
+          <mc:Choice Requires="w16se">
+            <w16se:symEx w16se:font="宋体" w16se:char="2461"/>
+          </mc:Choice>
+          <mc:Fallback>
+            <w:t>②</w:t>
+          </mc:Fallback>
+        </mc:AlternateContent>
+      </w:r>
+      <w:r>
+        <w:rPr>
+          <w:rFonts w:hint="eastAsia"/>
+          <w:sz w:val="24"/>
+        </w:rPr>
+        <w:t>双向链表+堆+贪心反悔</w:t>
       </w:r>
       <w:bookmarkStart w:id="0" w:name="_GoBack"/>
       <w:bookmarkEnd w:id="0"/>
@@ -15216,7 +15298,7 @@
 </file>
 
 <file path=customXml/itemProps1.xml><?xml version="1.0" encoding="utf-8"?>
-<ds:datastoreItem xmlns:ds="http://schemas.openxmlformats.org/officeDocument/2006/customXml" ds:itemID="{7E8701C0-8A18-4038-AA25-F07A006376FD}">
+<ds:datastoreItem xmlns:ds="http://schemas.openxmlformats.org/officeDocument/2006/customXml" ds:itemID="{39A6B971-E821-4C65-B15B-8EBD6ECBE8B8}">
   <ds:schemaRefs>
     <ds:schemaRef ds:uri="http://schemas.openxmlformats.org/officeDocument/2006/bibliography"/>
   </ds:schemaRefs>

</xml_diff>

<commit_message>
modified:   "Lk Learning/Lk\345\255\246\344\271\240\350\256\260\345\275\225.docx" 	modified:   "Lk Learning/\347\256\227\346\263\225.txt"
</commit_message>
<xml_diff>
--- a/Lk Learning/Lk学习记录.docx
+++ b/Lk Learning/Lk学习记录.docx
@@ -14321,16 +14321,7 @@
           <w:rFonts w:hint="eastAsia"/>
           <w:sz w:val="24"/>
         </w:rPr>
-        <w:t xml:space="preserve">（H）3n块披萨（问题转换 一次性取不相邻的 </w:t>
-      </w:r>
-      <w:bookmarkStart w:id="0" w:name="_GoBack"/>
-      <w:bookmarkEnd w:id="0"/>
-      <w:r>
-        <w:rPr>
-          <w:rFonts w:hint="eastAsia"/>
-          <w:sz w:val="24"/>
-        </w:rPr>
-        <w:t>归纳法证明</w:t>
+        <w:t>（H）3n块披萨（问题转换 一次性取不相邻的 归纳法证明</w:t>
       </w:r>
       <w:r>
         <w:rPr>
@@ -14559,7 +14550,6 @@
           <w:tab w:val="left" w:pos="2064"/>
         </w:tabs>
         <w:rPr>
-          <w:rFonts w:hint="eastAsia"/>
           <w:sz w:val="24"/>
         </w:rPr>
       </w:pPr>
@@ -14690,7 +14680,6 @@
           <w:tab w:val="left" w:pos="2064"/>
         </w:tabs>
         <w:rPr>
-          <w:rFonts w:hint="eastAsia"/>
           <w:sz w:val="24"/>
         </w:rPr>
       </w:pPr>
@@ -14721,6 +14710,123 @@
         </w:rPr>
         <w:t>+dp</w:t>
       </w:r>
+      <w:r>
+        <w:rPr>
+          <w:rFonts w:hint="eastAsia"/>
+          <w:sz w:val="24"/>
+        </w:rPr>
+        <w:t>）</w:t>
+      </w:r>
+    </w:p>
+    <w:p>
+      <w:pPr>
+        <w:tabs>
+          <w:tab w:val="left" w:pos="660"/>
+          <w:tab w:val="left" w:pos="2064"/>
+        </w:tabs>
+        <w:rPr>
+          <w:rFonts w:hint="eastAsia"/>
+          <w:sz w:val="24"/>
+        </w:rPr>
+      </w:pPr>
+      <w:r>
+        <w:rPr>
+          <w:sz w:val="24"/>
+        </w:rPr>
+        <w:tab/>
+        <w:t>2812</w:t>
+      </w:r>
+      <w:r>
+        <w:rPr>
+          <w:rFonts w:hint="eastAsia"/>
+          <w:sz w:val="24"/>
+        </w:rPr>
+        <w:t>（M）找出最安全路径（多源最短路模型</w:t>
+      </w:r>
+      <w:r>
+        <w:rPr>
+          <mc:AlternateContent>
+            <mc:Choice Requires="w16se">
+              <w:rFonts w:hint="eastAsia"/>
+            </mc:Choice>
+            <mc:Fallback>
+              <w:rFonts w:ascii="宋体" w:eastAsia="宋体" w:hAnsi="宋体" w:cs="宋体" w:hint="eastAsia"/>
+            </mc:Fallback>
+          </mc:AlternateContent>
+          <w:sz w:val="24"/>
+        </w:rPr>
+        <mc:AlternateContent>
+          <mc:Choice Requires="w16se">
+            <w16se:symEx w16se:font="宋体" w16se:char="2460"/>
+          </mc:Choice>
+          <mc:Fallback>
+            <w:t>①</w:t>
+          </mc:Fallback>
+        </mc:AlternateContent>
+      </w:r>
+      <w:r>
+        <w:rPr>
+          <w:rFonts w:hint="eastAsia"/>
+          <w:sz w:val="24"/>
+        </w:rPr>
+        <w:t>多源bfs</w:t>
+      </w:r>
+      <w:r>
+        <w:rPr>
+          <w:sz w:val="24"/>
+        </w:rPr>
+        <w:t>+</w:t>
+      </w:r>
+      <w:r>
+        <w:rPr>
+          <w:rFonts w:hint="eastAsia"/>
+          <w:sz w:val="24"/>
+        </w:rPr>
+        <w:t xml:space="preserve">二分+（并查集/bfs） </w:t>
+      </w:r>
+      <w:r>
+        <w:rPr>
+          <mc:AlternateContent>
+            <mc:Choice Requires="w16se">
+              <w:rFonts w:hint="eastAsia"/>
+            </mc:Choice>
+            <mc:Fallback>
+              <w:rFonts w:ascii="宋体" w:eastAsia="宋体" w:hAnsi="宋体" w:cs="宋体" w:hint="eastAsia"/>
+            </mc:Fallback>
+          </mc:AlternateContent>
+          <w:sz w:val="24"/>
+        </w:rPr>
+        <mc:AlternateContent>
+          <mc:Choice Requires="w16se">
+            <w16se:symEx w16se:font="宋体" w16se:char="2461"/>
+          </mc:Choice>
+          <mc:Fallback>
+            <w:t>②</w:t>
+          </mc:Fallback>
+        </mc:AlternateContent>
+      </w:r>
+      <w:r>
+        <w:rPr>
+          <w:rFonts w:hint="eastAsia"/>
+          <w:sz w:val="24"/>
+        </w:rPr>
+        <w:t>多源bfs</w:t>
+      </w:r>
+      <w:r>
+        <w:rPr>
+          <w:sz w:val="24"/>
+        </w:rPr>
+        <w:t>+</w:t>
+      </w:r>
+      <w:r>
+        <w:rPr>
+          <w:rFonts w:hint="eastAsia"/>
+          <w:sz w:val="24"/>
+        </w:rPr>
+        <w:t>倒序并查集</w:t>
+      </w:r>
+      <w:bookmarkStart w:id="0" w:name="_GoBack"/>
+      <w:bookmarkEnd w:id="0"/>
       <w:r>
         <w:rPr>
           <w:rFonts w:hint="eastAsia"/>
@@ -15637,7 +15743,7 @@
 </file>
 
 <file path=customXml/itemProps1.xml><?xml version="1.0" encoding="utf-8"?>
-<ds:datastoreItem xmlns:ds="http://schemas.openxmlformats.org/officeDocument/2006/customXml" ds:itemID="{DB1A6F4C-CC95-486A-8025-83D2F53C604C}">
+<ds:datastoreItem xmlns:ds="http://schemas.openxmlformats.org/officeDocument/2006/customXml" ds:itemID="{848F9F85-2FE7-4A15-837E-2B967AD39859}">
   <ds:schemaRefs>
     <ds:schemaRef ds:uri="http://schemas.openxmlformats.org/officeDocument/2006/bibliography"/>
   </ds:schemaRefs>

</xml_diff>

<commit_message>
modified:   .vscode/settings.json 	modified:   "Lk Learning/Lk\345\255\246\344\271\240\350\256\260\345\275\225.docx" 	new file:   WebServer/TinyWebServer/lock/locker.h 	new file:   WebServer/TinyWebServer/log/block_queue.h 	new file:   WebServer/TinyWebServer/log/log.cpp 	new file:   WebServer/TinyWebServer/log/log.h
</commit_message>
<xml_diff>
--- a/Lk Learning/Lk学习记录.docx
+++ b/Lk Learning/Lk学习记录.docx
@@ -15365,7 +15365,6 @@
           <w:tab w:val="left" w:pos="2064"/>
         </w:tabs>
         <w:rPr>
-          <w:rFonts w:hint="eastAsia"/>
           <w:sz w:val="24"/>
         </w:rPr>
       </w:pPr>
@@ -15382,6 +15381,32 @@
           <w:sz w:val="24"/>
         </w:rPr>
         <w:t>（H）二叉树的序列化和反序列化（前序遍历（记录空节点的信息））</w:t>
+      </w:r>
+    </w:p>
+    <w:p>
+      <w:pPr>
+        <w:tabs>
+          <w:tab w:val="left" w:pos="660"/>
+          <w:tab w:val="left" w:pos="2064"/>
+        </w:tabs>
+        <w:rPr>
+          <w:rFonts w:hint="eastAsia"/>
+          <w:sz w:val="24"/>
+        </w:rPr>
+      </w:pPr>
+      <w:r>
+        <w:rPr>
+          <w:sz w:val="24"/>
+        </w:rPr>
+        <w:tab/>
+        <w:t>1123</w:t>
+      </w:r>
+      <w:r>
+        <w:rPr>
+          <w:rFonts w:hint="eastAsia"/>
+          <w:sz w:val="24"/>
+        </w:rPr>
+        <w:t>（M）最深叶节点的最近公共祖先（递归，分解成子问题）</w:t>
       </w:r>
     </w:p>
     <w:sectPr>

</xml_diff>